<commit_message>
Updated .docx and .pptx files
</commit_message>
<xml_diff>
--- a/МАНУ2020.docx
+++ b/МАНУ2020.docx
@@ -559,7 +559,23 @@
           <w:sz w:val="28"/>
           <w:szCs w:val="28"/>
         </w:rPr>
-        <w:t xml:space="preserve"> додатку для популяризації технічних наук, зокрема астрономії, фізики, математики та інформатики. Програму можна використовувати як для дослідження Всесвіту, та</w:t>
+        <w:t xml:space="preserve"> додатку для популяризації технічних наук, зокрема астрономії, фізики, математики та інформатики. Програму можна використовувати як для </w:t>
+      </w:r>
+      <w:r>
+        <w:rPr>
+          <w:rFonts w:ascii="Times New Roman" w:hAnsi="Times New Roman" w:cs="Times New Roman"/>
+          <w:sz w:val="28"/>
+          <w:szCs w:val="28"/>
+        </w:rPr>
+        <w:t xml:space="preserve">гри та </w:t>
+      </w:r>
+      <w:r>
+        <w:rPr>
+          <w:rFonts w:ascii="Times New Roman" w:hAnsi="Times New Roman" w:cs="Times New Roman"/>
+          <w:sz w:val="28"/>
+          <w:szCs w:val="28"/>
+        </w:rPr>
+        <w:t>дослідження Всесвіту, та</w:t>
       </w:r>
       <w:r>
         <w:rPr>
@@ -575,7 +591,23 @@
           <w:sz w:val="28"/>
           <w:szCs w:val="28"/>
         </w:rPr>
-        <w:t xml:space="preserve"> і для наукових досліджень. ПЗ </w:t>
+        <w:t xml:space="preserve"> і для наукових </w:t>
+      </w:r>
+      <w:r>
+        <w:rPr>
+          <w:rFonts w:ascii="Times New Roman" w:hAnsi="Times New Roman" w:cs="Times New Roman"/>
+          <w:sz w:val="28"/>
+          <w:szCs w:val="28"/>
+        </w:rPr>
+        <w:t>симуляцій</w:t>
+      </w:r>
+      <w:r>
+        <w:rPr>
+          <w:rFonts w:ascii="Times New Roman" w:hAnsi="Times New Roman" w:cs="Times New Roman"/>
+          <w:sz w:val="28"/>
+          <w:szCs w:val="28"/>
+        </w:rPr>
+        <w:t xml:space="preserve">. ПЗ </w:t>
       </w:r>
       <w:proofErr w:type="spellStart"/>
       <w:r>
@@ -849,7 +881,25 @@
           <w:sz w:val="28"/>
           <w:szCs w:val="28"/>
         </w:rPr>
-        <w:t>Прикладна цінність</w:t>
+        <w:t>Пр</w:t>
+      </w:r>
+      <w:r>
+        <w:rPr>
+          <w:rFonts w:ascii="Times New Roman" w:hAnsi="Times New Roman" w:cs="Times New Roman"/>
+          <w:b/>
+          <w:sz w:val="28"/>
+          <w:szCs w:val="28"/>
+        </w:rPr>
+        <w:t>актична</w:t>
+      </w:r>
+      <w:r>
+        <w:rPr>
+          <w:rFonts w:ascii="Times New Roman" w:hAnsi="Times New Roman" w:cs="Times New Roman"/>
+          <w:b/>
+          <w:sz w:val="28"/>
+          <w:szCs w:val="28"/>
+        </w:rPr>
+        <w:t xml:space="preserve"> цінність</w:t>
       </w:r>
       <w:r>
         <w:rPr>
@@ -8104,7 +8154,23 @@
           <w:sz w:val="28"/>
           <w:szCs w:val="28"/>
         </w:rPr>
-        <w:t xml:space="preserve">Була ретельно досліджена та програмно реалізована модель зоряних систем. Створено інтерфейс для взаємодії з симуляцією, з можливістю завантаження, генерації й редагування власної зоряної системи. Реалізовано можливість керування власним космічним телескопом у режимі </w:t>
+        <w:t>Була ретельно досліджена та програмно реалізована модель зоряних систем. Створено інтерфейс для взаємодії з симуляцією, з можливістю завантаження, генерації й редагування власної зоряної системи. Реалізовано можливість керування власним космічним телескопом</w:t>
+      </w:r>
+      <w:r>
+        <w:rPr>
+          <w:rFonts w:ascii="Times New Roman" w:hAnsi="Times New Roman" w:cs="Times New Roman"/>
+          <w:sz w:val="28"/>
+          <w:szCs w:val="28"/>
+        </w:rPr>
+        <w:t xml:space="preserve"> та гри</w:t>
+      </w:r>
+      <w:r>
+        <w:rPr>
+          <w:rFonts w:ascii="Times New Roman" w:hAnsi="Times New Roman" w:cs="Times New Roman"/>
+          <w:sz w:val="28"/>
+          <w:szCs w:val="28"/>
+        </w:rPr>
+        <w:t xml:space="preserve"> у режимі </w:t>
       </w:r>
       <w:proofErr w:type="spellStart"/>
       <w:r>
@@ -24067,7 +24133,7 @@
 </file>
 
 <file path=customXml/itemProps1.xml><?xml version="1.0" encoding="utf-8"?>
-<ds:datastoreItem xmlns:ds="http://schemas.openxmlformats.org/officeDocument/2006/customXml" ds:itemID="{DE69F2B8-D431-4C02-A479-F9022CDEB509}">
+<ds:datastoreItem xmlns:ds="http://schemas.openxmlformats.org/officeDocument/2006/customXml" ds:itemID="{04816B45-F36E-4002-9E41-CC7C0B309710}">
   <ds:schemaRefs>
     <ds:schemaRef ds:uri="http://schemas.openxmlformats.org/officeDocument/2006/bibliography"/>
   </ds:schemaRefs>

</xml_diff>

<commit_message>
Update .docx and .pptx files
</commit_message>
<xml_diff>
--- a/МАНУ2020.docx
+++ b/МАНУ2020.docx
@@ -6240,69 +6240,15 @@
           <w:sz w:val="28"/>
           <w:szCs w:val="28"/>
         </w:rPr>
-        <w:t xml:space="preserve">), </w:t>
-      </w:r>
-      <w:proofErr w:type="spellStart"/>
-      <w:r>
-        <w:rPr>
-          <w:rFonts w:ascii="Times New Roman" w:hAnsi="Times New Roman" w:cs="Times New Roman"/>
-          <w:b/>
-          <w:bCs/>
-          <w:sz w:val="28"/>
-          <w:szCs w:val="28"/>
-          <w:lang w:val="en-US"/>
-        </w:rPr>
-        <w:t>Input</w:t>
-      </w:r>
-      <w:r>
-        <w:rPr>
-          <w:rFonts w:ascii="Times New Roman" w:hAnsi="Times New Roman" w:cs="Times New Roman"/>
-          <w:b/>
-          <w:bCs/>
-          <w:sz w:val="28"/>
-          <w:szCs w:val="28"/>
-          <w:lang w:val="en-US"/>
-        </w:rPr>
-        <w:t>Field</w:t>
-      </w:r>
-      <w:proofErr w:type="spellEnd"/>
-      <w:r>
-        <w:rPr>
-          <w:rFonts w:ascii="Times New Roman" w:hAnsi="Times New Roman" w:cs="Times New Roman"/>
-          <w:sz w:val="28"/>
-          <w:szCs w:val="28"/>
-          <w:lang w:val="en-US"/>
-        </w:rPr>
-        <w:t xml:space="preserve"> (in </w:t>
-      </w:r>
-      <w:r>
-        <w:rPr>
-          <w:rFonts w:ascii="Times New Roman" w:hAnsi="Times New Roman" w:cs="Times New Roman"/>
-          <w:b/>
-          <w:bCs/>
-          <w:sz w:val="28"/>
-          <w:szCs w:val="28"/>
-          <w:lang w:val="en-US"/>
-        </w:rPr>
-        <w:t>Interface</w:t>
-      </w:r>
-      <w:r>
-        <w:rPr>
-          <w:rFonts w:ascii="Times New Roman" w:hAnsi="Times New Roman" w:cs="Times New Roman"/>
-          <w:sz w:val="28"/>
-          <w:szCs w:val="28"/>
-          <w:lang w:val="en-US"/>
-        </w:rPr>
-        <w:t>)</w:t>
-      </w:r>
-      <w:r>
-        <w:rPr>
-          <w:rFonts w:ascii="Times New Roman" w:hAnsi="Times New Roman" w:cs="Times New Roman"/>
-          <w:sz w:val="28"/>
-          <w:szCs w:val="28"/>
-          <w:lang w:val="en-US"/>
-        </w:rPr>
-        <w:t xml:space="preserve">, </w:t>
+        <w:t>),</w:t>
+      </w:r>
+      <w:r>
+        <w:rPr>
+          <w:rFonts w:ascii="Times New Roman" w:hAnsi="Times New Roman" w:cs="Times New Roman"/>
+          <w:sz w:val="28"/>
+          <w:szCs w:val="28"/>
+        </w:rPr>
+        <w:t xml:space="preserve"> </w:t>
       </w:r>
       <w:proofErr w:type="spellStart"/>
       <w:r>
@@ -6868,28 +6814,24 @@
           <w:sz w:val="28"/>
           <w:szCs w:val="28"/>
         </w:rPr>
-        <w:t xml:space="preserve">, та </w:t>
-      </w:r>
-      <w:proofErr w:type="spellStart"/>
-      <w:r>
-        <w:rPr>
-          <w:rFonts w:ascii="Times New Roman" w:hAnsi="Times New Roman" w:cs="Times New Roman"/>
-          <w:b/>
-          <w:bCs/>
-          <w:sz w:val="28"/>
-          <w:szCs w:val="28"/>
-          <w:lang w:val="en-US"/>
-        </w:rPr>
-        <w:t>InputField</w:t>
-      </w:r>
-      <w:proofErr w:type="spellEnd"/>
-      <w:r>
-        <w:rPr>
-          <w:rFonts w:ascii="Times New Roman" w:hAnsi="Times New Roman" w:cs="Times New Roman"/>
-          <w:sz w:val="28"/>
-          <w:szCs w:val="28"/>
-        </w:rPr>
-        <w:t>, який реалізує поле введення.</w:t>
+        <w:t xml:space="preserve"> та</w:t>
+      </w:r>
+      <w:r>
+        <w:rPr>
+          <w:rFonts w:ascii="Times New Roman" w:hAnsi="Times New Roman" w:cs="Times New Roman"/>
+          <w:sz w:val="28"/>
+          <w:szCs w:val="28"/>
+          <w:lang w:val="ru-RU"/>
+        </w:rPr>
+        <w:t xml:space="preserve"> </w:t>
+      </w:r>
+      <w:r>
+        <w:rPr>
+          <w:rFonts w:ascii="Times New Roman" w:hAnsi="Times New Roman" w:cs="Times New Roman"/>
+          <w:sz w:val="28"/>
+          <w:szCs w:val="28"/>
+        </w:rPr>
+        <w:t>поле введення.</w:t>
       </w:r>
     </w:p>
     <w:p>
@@ -8877,34 +8819,6 @@
           <w:sz w:val="28"/>
           <w:szCs w:val="28"/>
           <w:lang w:val="en-US"/>
-        </w:rPr>
-        <w:t xml:space="preserve">, </w:t>
-      </w:r>
-      <w:proofErr w:type="spellStart"/>
-      <w:r>
-        <w:rPr>
-          <w:rFonts w:ascii="Times New Roman" w:hAnsi="Times New Roman" w:cs="Times New Roman"/>
-          <w:sz w:val="28"/>
-          <w:szCs w:val="28"/>
-          <w:lang w:val="en-US"/>
-        </w:rPr>
-        <w:t>InputField</w:t>
-      </w:r>
-      <w:proofErr w:type="spellEnd"/>
-      <w:r>
-        <w:rPr>
-          <w:rFonts w:ascii="Times New Roman" w:hAnsi="Times New Roman" w:cs="Times New Roman"/>
-          <w:sz w:val="28"/>
-          <w:szCs w:val="28"/>
-          <w:lang w:val="en-US"/>
-        </w:rPr>
-        <w:t xml:space="preserve"> (in Interface)</w:t>
-      </w:r>
-      <w:r>
-        <w:rPr>
-          <w:rFonts w:ascii="Times New Roman" w:hAnsi="Times New Roman" w:cs="Times New Roman"/>
-          <w:sz w:val="28"/>
-          <w:szCs w:val="28"/>
         </w:rPr>
         <w:t xml:space="preserve">, </w:t>
       </w:r>
@@ -24780,7 +24694,7 @@
 </file>
 
 <file path=customXml/itemProps1.xml><?xml version="1.0" encoding="utf-8"?>
-<ds:datastoreItem xmlns:ds="http://schemas.openxmlformats.org/officeDocument/2006/customXml" ds:itemID="{2C1BF4D0-F49E-4EB9-9C2F-2999509B1CEB}">
+<ds:datastoreItem xmlns:ds="http://schemas.openxmlformats.org/officeDocument/2006/customXml" ds:itemID="{0BD1683F-7FE4-4E5E-AA25-6AAFB68FD932}">
   <ds:schemaRefs>
     <ds:schemaRef ds:uri="http://schemas.openxmlformats.org/officeDocument/2006/bibliography"/>
   </ds:schemaRefs>

</xml_diff>